<commit_message>
Gnucash prêt pour la clôture du 1er trimestre
</commit_message>
<xml_diff>
--- a/7 - Recherche Entrées/1 - Subventions/2022-2023/AVP-SAO/Dossier en cours/Cycle de conférences sur le véganisme/2.6.3.1.2-Formulaire_subvention_2022-23-1-1 EVA.docx
+++ b/7 - Recherche Entrées/1 - Subventions/2022-2023/AVP-SAO/Dossier en cours/Cycle de conférences sur le véganisme/2.6.3.1.2-Formulaire_subvention_2022-23-1-1 EVA.docx
@@ -205,6 +205,12 @@
                 <w:szCs w:val="22"/>
               </w:rPr>
               <w:tab/>
+            </w:r>
+            <w:r>
+              <w:rPr>
+                <w:sz w:val="22"/>
+                <w:szCs w:val="22"/>
+              </w:rPr>
               <w:t> </w:t>
             </w:r>
             <w:proofErr w:type="spellStart"/>
@@ -651,21 +657,7 @@
                 <w:sz w:val="22"/>
                 <w:szCs w:val="22"/>
               </w:rPr>
-              <w:t>C</w:t>
-            </w:r>
-            <w:r>
-              <w:rPr>
-                <w:sz w:val="22"/>
-                <w:szCs w:val="22"/>
-              </w:rPr>
-              <w:t>ycle de conférences sur l</w:t>
-            </w:r>
-            <w:r>
-              <w:rPr>
-                <w:sz w:val="22"/>
-                <w:szCs w:val="22"/>
-              </w:rPr>
-              <w:t>e véganisme</w:t>
+              <w:t>Cycle de conférences sur le véganisme</w:t>
             </w:r>
           </w:p>
         </w:tc>
@@ -731,28 +723,7 @@
                 <w:sz w:val="22"/>
                 <w:szCs w:val="22"/>
               </w:rPr>
-              <w:t>C</w:t>
-            </w:r>
-            <w:r>
-              <w:rPr>
-                <w:sz w:val="22"/>
-                <w:szCs w:val="22"/>
-              </w:rPr>
-              <w:t>onférences sur le campus autour des questions liées au mode de vie végan</w:t>
-            </w:r>
-            <w:r>
-              <w:rPr>
-                <w:sz w:val="22"/>
-                <w:szCs w:val="22"/>
-              </w:rPr>
-              <w:t>e</w:t>
-            </w:r>
-            <w:r>
-              <w:rPr>
-                <w:sz w:val="22"/>
-                <w:szCs w:val="22"/>
-              </w:rPr>
-              <w:t xml:space="preserve"> et aux aspects sociologiques de la consommation de produits d’origine animale.     </w:t>
+              <w:t>Conférences sur le campus autour des questions liées au mode de vie végane et aux aspects sociologiques de la consommation de produits d’origine animale.     </w:t>
             </w:r>
           </w:p>
         </w:tc>
@@ -891,7 +862,14 @@
                 <w:sz w:val="22"/>
                 <w:szCs w:val="22"/>
               </w:rPr>
-              <w:t>540</w:t>
+              <w:t>60</w:t>
+            </w:r>
+            <w:r>
+              <w:rPr>
+                <w:sz w:val="22"/>
+                <w:szCs w:val="22"/>
+              </w:rPr>
+              <w:t>0</w:t>
             </w:r>
             <w:r>
               <w:rPr>
@@ -1058,7 +1036,21 @@
                 <w:sz w:val="22"/>
                 <w:szCs w:val="22"/>
               </w:rPr>
-              <w:t>1540</w:t>
+              <w:t>1</w:t>
+            </w:r>
+            <w:r>
+              <w:rPr>
+                <w:sz w:val="22"/>
+                <w:szCs w:val="22"/>
+              </w:rPr>
+              <w:t>’60</w:t>
+            </w:r>
+            <w:r>
+              <w:rPr>
+                <w:sz w:val="22"/>
+                <w:szCs w:val="22"/>
+              </w:rPr>
+              <w:t>0</w:t>
             </w:r>
             <w:r>
               <w:rPr>
@@ -1529,6 +1521,7 @@
                 <w:sz w:val="20"/>
                 <w:szCs w:val="20"/>
               </w:rPr>
+              <w:lastRenderedPageBreak/>
               <w:t xml:space="preserve">Rapport d’activité </w:t>
             </w:r>
             <w:r>
@@ -1897,14 +1890,12 @@
             <w:rPr>
               <w:sz w:val="16"/>
               <w:szCs w:val="16"/>
-              <w:lang w:val="en-GB"/>
             </w:rPr>
           </w:pPr>
           <w:r>
             <w:rPr>
               <w:sz w:val="16"/>
               <w:szCs w:val="16"/>
-              <w:lang w:val="en-GB"/>
             </w:rPr>
             <w:t>Site Web :</w:t>
           </w:r>
@@ -1912,7 +1903,6 @@
             <w:rPr>
               <w:sz w:val="16"/>
               <w:szCs w:val="16"/>
-              <w:lang w:val="en-GB"/>
             </w:rPr>
             <w:tab/>
             <w:t>https://www.epfl.ch/campus/association</w:t>
@@ -1923,7 +1913,6 @@
             <w:rPr>
               <w:sz w:val="16"/>
               <w:szCs w:val="16"/>
-              <w:lang w:val="en-GB"/>
             </w:rPr>
           </w:pPr>
         </w:p>
@@ -1935,7 +1924,6 @@
       <w:rPr>
         <w:sz w:val="16"/>
         <w:szCs w:val="16"/>
-        <w:lang w:val="en-GB"/>
       </w:rPr>
     </w:pPr>
   </w:p>
@@ -2126,15 +2114,11 @@
                         <w:p>
                           <w:pPr>
                             <w:textDirection w:val="btLr"/>
-                            <w:rPr>
-                              <w:lang w:val="en-GB"/>
-                            </w:rPr>
                           </w:pPr>
                           <w:r>
                             <w:rPr>
                               <w:color w:val="000000"/>
                               <w:sz w:val="16"/>
-                              <w:lang w:val="en-GB"/>
                             </w:rPr>
                             <w:t>Site Web :</w:t>
                           </w:r>
@@ -2142,7 +2126,6 @@
                             <w:rPr>
                               <w:color w:val="000000"/>
                               <w:sz w:val="16"/>
-                              <w:lang w:val="en-GB"/>
                             </w:rPr>
                             <w:tab/>
                             <w:t>https://www.epfl.ch/campus/association</w:t>
@@ -2151,25 +2134,16 @@
                         <w:p>
                           <w:pPr>
                             <w:textDirection w:val="btLr"/>
-                            <w:rPr>
-                              <w:lang w:val="en-GB"/>
-                            </w:rPr>
                           </w:pPr>
                         </w:p>
                         <w:p>
                           <w:pPr>
                             <w:textDirection w:val="btLr"/>
-                            <w:rPr>
-                              <w:lang w:val="en-GB"/>
-                            </w:rPr>
                           </w:pPr>
                         </w:p>
                         <w:p>
                           <w:pPr>
                             <w:textDirection w:val="btLr"/>
-                            <w:rPr>
-                              <w:lang w:val="en-GB"/>
-                            </w:rPr>
                           </w:pPr>
                         </w:p>
                       </w:txbxContent>
@@ -2240,15 +2214,11 @@
                   <w:p>
                     <w:pPr>
                       <w:textDirection w:val="btLr"/>
-                      <w:rPr>
-                        <w:lang w:val="en-GB"/>
-                      </w:rPr>
                     </w:pPr>
                     <w:r>
                       <w:rPr>
                         <w:color w:val="000000"/>
                         <w:sz w:val="16"/>
-                        <w:lang w:val="en-GB"/>
                       </w:rPr>
                       <w:t>Site Web :</w:t>
                     </w:r>
@@ -2256,7 +2226,6 @@
                       <w:rPr>
                         <w:color w:val="000000"/>
                         <w:sz w:val="16"/>
-                        <w:lang w:val="en-GB"/>
                       </w:rPr>
                       <w:tab/>
                       <w:t>https://www.epfl.ch/campus/association</w:t>
@@ -2265,25 +2234,16 @@
                   <w:p>
                     <w:pPr>
                       <w:textDirection w:val="btLr"/>
-                      <w:rPr>
-                        <w:lang w:val="en-GB"/>
-                      </w:rPr>
                     </w:pPr>
                   </w:p>
                   <w:p>
                     <w:pPr>
                       <w:textDirection w:val="btLr"/>
-                      <w:rPr>
-                        <w:lang w:val="en-GB"/>
-                      </w:rPr>
                     </w:pPr>
                   </w:p>
                   <w:p>
                     <w:pPr>
                       <w:textDirection w:val="btLr"/>
-                      <w:rPr>
-                        <w:lang w:val="en-GB"/>
-                      </w:rPr>
                     </w:pPr>
                   </w:p>
                 </w:txbxContent>
@@ -3404,9 +3364,7 @@
       <w:tblStyleRowBandSize w:val="1"/>
       <w:tblStyleColBandSize w:val="1"/>
       <w:tblCellMar>
-        <w:top w:w="0" w:type="dxa"/>
         <w:left w:w="108" w:type="dxa"/>
-        <w:bottom w:w="0" w:type="dxa"/>
         <w:right w:w="108" w:type="dxa"/>
       </w:tblCellMar>
     </w:tblPr>
@@ -3417,9 +3375,7 @@
       <w:tblStyleRowBandSize w:val="1"/>
       <w:tblStyleColBandSize w:val="1"/>
       <w:tblCellMar>
-        <w:top w:w="0" w:type="dxa"/>
         <w:left w:w="108" w:type="dxa"/>
-        <w:bottom w:w="0" w:type="dxa"/>
         <w:right w:w="108" w:type="dxa"/>
       </w:tblCellMar>
     </w:tblPr>
@@ -3430,9 +3386,7 @@
       <w:tblStyleRowBandSize w:val="1"/>
       <w:tblStyleColBandSize w:val="1"/>
       <w:tblCellMar>
-        <w:top w:w="0" w:type="dxa"/>
         <w:left w:w="108" w:type="dxa"/>
-        <w:bottom w:w="0" w:type="dxa"/>
         <w:right w:w="108" w:type="dxa"/>
       </w:tblCellMar>
     </w:tblPr>
@@ -3443,9 +3397,7 @@
       <w:tblStyleRowBandSize w:val="1"/>
       <w:tblStyleColBandSize w:val="1"/>
       <w:tblCellMar>
-        <w:top w:w="0" w:type="dxa"/>
         <w:left w:w="108" w:type="dxa"/>
-        <w:bottom w:w="0" w:type="dxa"/>
         <w:right w:w="108" w:type="dxa"/>
       </w:tblCellMar>
     </w:tblPr>
@@ -3456,9 +3408,7 @@
       <w:tblStyleRowBandSize w:val="1"/>
       <w:tblStyleColBandSize w:val="1"/>
       <w:tblCellMar>
-        <w:top w:w="0" w:type="dxa"/>
         <w:left w:w="108" w:type="dxa"/>
-        <w:bottom w:w="0" w:type="dxa"/>
         <w:right w:w="108" w:type="dxa"/>
       </w:tblCellMar>
     </w:tblPr>
@@ -3469,9 +3419,7 @@
       <w:tblStyleRowBandSize w:val="1"/>
       <w:tblStyleColBandSize w:val="1"/>
       <w:tblCellMar>
-        <w:top w:w="0" w:type="dxa"/>
         <w:left w:w="108" w:type="dxa"/>
-        <w:bottom w:w="0" w:type="dxa"/>
         <w:right w:w="108" w:type="dxa"/>
       </w:tblCellMar>
     </w:tblPr>

</xml_diff>